<commit_message>
Pb1 Changes background theme
The theme changes the moon to sun and the stars disappear when blue sky is activated
</commit_message>
<xml_diff>
--- a/Mini Project Report.docx
+++ b/Mini Project Report.docx
@@ -1,6 +1,6 @@
 
 <file path=word/document.xml><?xml version="1.0" encoding="utf-8"?>
-<w:document xmlns:wpc="http://schemas.microsoft.com/office/word/2010/wordprocessingCanvas" xmlns:cx="http://schemas.microsoft.com/office/drawing/2014/chartex" xmlns:cx1="http://schemas.microsoft.com/office/drawing/2015/9/8/chartex" xmlns:cx2="http://schemas.microsoft.com/office/drawing/2015/10/21/chartex" xmlns:cx3="http://schemas.microsoft.com/office/drawing/2016/5/9/chartex" xmlns:cx4="http://schemas.microsoft.com/office/drawing/2016/5/10/chartex" xmlns:cx5="http://schemas.microsoft.com/office/drawing/2016/5/11/chartex" xmlns:cx6="http://schemas.microsoft.com/office/drawing/2016/5/12/chartex" xmlns:cx7="http://schemas.microsoft.com/office/drawing/2016/5/13/chartex" xmlns:cx8="http://schemas.microsoft.com/office/drawing/2016/5/14/chartex" xmlns:mc="http://schemas.openxmlformats.org/markup-compatibility/2006" xmlns:aink="http://schemas.microsoft.com/office/drawing/2016/ink" xmlns:am3d="http://schemas.microsoft.com/office/drawing/2017/model3d" xmlns:o="urn:schemas-microsoft-com:office:office" xmlns:oel="http://schemas.microsoft.com/office/2019/extlst" xmlns:r="http://schemas.openxmlformats.org/officeDocument/2006/relationships" xmlns:m="http://schemas.openxmlformats.org/officeDocument/2006/math" xmlns:v="urn:schemas-microsoft-com:vml" xmlns:wp14="http://schemas.microsoft.com/office/word/2010/wordprocessingDrawing" xmlns:wp="http://schemas.openxmlformats.org/drawingml/2006/wordprocessingDrawing" xmlns:w10="urn:schemas-microsoft-com:office:word" xmlns:w="http://schemas.openxmlformats.org/wordprocessingml/2006/main" xmlns:w14="http://schemas.microsoft.com/office/word/2010/wordml" xmlns:w15="http://schemas.microsoft.com/office/word/2012/wordml" xmlns:w16cex="http://schemas.microsoft.com/office/word/2018/wordml/cex" xmlns:w16cid="http://schemas.microsoft.com/office/word/2016/wordml/cid" xmlns:w16="http://schemas.microsoft.com/office/word/2018/wordml" xmlns:w16du="http://schemas.microsoft.com/office/word/2023/wordml/word16du" xmlns:w16sdtdh="http://schemas.microsoft.com/office/word/2020/wordml/sdtdatahash" xmlns:w16se="http://schemas.microsoft.com/office/word/2015/wordml/symex" xmlns:wpg="http://schemas.microsoft.com/office/word/2010/wordprocessingGroup" xmlns:wpi="http://schemas.microsoft.com/office/word/2010/wordprocessingInk" xmlns:wne="http://schemas.microsoft.com/office/word/2006/wordml" xmlns:wps="http://schemas.microsoft.com/office/word/2010/wordprocessingShape" mc:Ignorable="w14 w15 w16se w16cid w16 w16cex w16sdtdh w16du wp14">
+<w:document xmlns:wpc="http://schemas.microsoft.com/office/word/2010/wordprocessingCanvas" xmlns:cx="http://schemas.microsoft.com/office/drawing/2014/chartex" xmlns:cx1="http://schemas.microsoft.com/office/drawing/2015/9/8/chartex" xmlns:cx2="http://schemas.microsoft.com/office/drawing/2015/10/21/chartex" xmlns:cx3="http://schemas.microsoft.com/office/drawing/2016/5/9/chartex" xmlns:cx4="http://schemas.microsoft.com/office/drawing/2016/5/10/chartex" xmlns:cx5="http://schemas.microsoft.com/office/drawing/2016/5/11/chartex" xmlns:cx6="http://schemas.microsoft.com/office/drawing/2016/5/12/chartex" xmlns:cx7="http://schemas.microsoft.com/office/drawing/2016/5/13/chartex" xmlns:cx8="http://schemas.microsoft.com/office/drawing/2016/5/14/chartex" xmlns:mc="http://schemas.openxmlformats.org/markup-compatibility/2006" xmlns:aink="http://schemas.microsoft.com/office/drawing/2016/ink" xmlns:am3d="http://schemas.microsoft.com/office/drawing/2017/model3d" xmlns:o="urn:schemas-microsoft-com:office:office" xmlns:oel="http://schemas.microsoft.com/office/2019/extlst" xmlns:r="http://schemas.openxmlformats.org/officeDocument/2006/relationships" xmlns:m="http://schemas.openxmlformats.org/officeDocument/2006/math" xmlns:v="urn:schemas-microsoft-com:vml" xmlns:wp14="http://schemas.microsoft.com/office/word/2010/wordprocessingDrawing" xmlns:wp="http://schemas.openxmlformats.org/drawingml/2006/wordprocessingDrawing" xmlns:w10="urn:schemas-microsoft-com:office:word" xmlns:w="http://schemas.openxmlformats.org/wordprocessingml/2006/main" xmlns:w14="http://schemas.microsoft.com/office/word/2010/wordml" xmlns:w15="http://schemas.microsoft.com/office/word/2012/wordml" xmlns:w16cex="http://schemas.microsoft.com/office/word/2018/wordml/cex" xmlns:w16cid="http://schemas.microsoft.com/office/word/2016/wordml/cid" xmlns:w16="http://schemas.microsoft.com/office/word/2018/wordml" xmlns:w16sdtdh="http://schemas.microsoft.com/office/word/2020/wordml/sdtdatahash" xmlns:w16se="http://schemas.microsoft.com/office/word/2015/wordml/symex" xmlns:wpg="http://schemas.microsoft.com/office/word/2010/wordprocessingGroup" xmlns:wpi="http://schemas.microsoft.com/office/word/2010/wordprocessingInk" xmlns:wne="http://schemas.microsoft.com/office/word/2006/wordml" xmlns:wps="http://schemas.microsoft.com/office/word/2010/wordprocessingShape" mc:Ignorable="w14 w15 w16se w16cid w16 w16cex w16sdtdh wp14">
   <w:body>
     <w:p>
       <w:pPr>
@@ -187,7 +187,23 @@
           <w:sz w:val="22"/>
           <w:szCs w:val="22"/>
         </w:rPr>
-        <w:t>This project intends to provide a gaming console experience similar to a Gameboy. Design</w:t>
+        <w:t xml:space="preserve">This project intends to provide a gaming console experience </w:t>
+      </w:r>
+      <w:proofErr w:type="gramStart"/>
+      <w:r>
+        <w:rPr>
+          <w:sz w:val="22"/>
+          <w:szCs w:val="22"/>
+        </w:rPr>
+        <w:t>similar to</w:t>
+      </w:r>
+      <w:proofErr w:type="gramEnd"/>
+      <w:r>
+        <w:rPr>
+          <w:sz w:val="22"/>
+          <w:szCs w:val="22"/>
+        </w:rPr>
+        <w:t xml:space="preserve"> a Gameboy. Design</w:t>
       </w:r>
       <w:r>
         <w:rPr>
@@ -389,7 +405,23 @@
           <w:sz w:val="22"/>
           <w:szCs w:val="22"/>
         </w:rPr>
-        <w:t xml:space="preserve"> Similar to Jetpack Joyride.</w:t>
+        <w:t xml:space="preserve"> </w:t>
+      </w:r>
+      <w:proofErr w:type="gramStart"/>
+      <w:r>
+        <w:rPr>
+          <w:sz w:val="22"/>
+          <w:szCs w:val="22"/>
+        </w:rPr>
+        <w:t>Similar to</w:t>
+      </w:r>
+      <w:proofErr w:type="gramEnd"/>
+      <w:r>
+        <w:rPr>
+          <w:sz w:val="22"/>
+          <w:szCs w:val="22"/>
+        </w:rPr>
+        <w:t xml:space="preserve"> Jetpack Joyride.</w:t>
       </w:r>
       <w:r>
         <w:rPr>
@@ -624,7 +656,23 @@
           <w:sz w:val="22"/>
           <w:szCs w:val="22"/>
         </w:rPr>
-        <w:t>is incomplete therefore not all the states are implemented, however as we journey through this project we will implement all the states.</w:t>
+        <w:t xml:space="preserve">is incomplete therefore not all the states are implemented, however as we journey through this </w:t>
+      </w:r>
+      <w:proofErr w:type="gramStart"/>
+      <w:r>
+        <w:rPr>
+          <w:sz w:val="22"/>
+          <w:szCs w:val="22"/>
+        </w:rPr>
+        <w:t>project</w:t>
+      </w:r>
+      <w:proofErr w:type="gramEnd"/>
+      <w:r>
+        <w:rPr>
+          <w:sz w:val="22"/>
+          <w:szCs w:val="22"/>
+        </w:rPr>
+        <w:t xml:space="preserve"> we will implement all the states.</w:t>
       </w:r>
     </w:p>
     <w:p>
@@ -777,6 +825,14 @@
         </w:drawing>
       </w:r>
     </w:p>
+    <w:p>
+      <w:pPr>
+        <w:rPr>
+          <w:sz w:val="22"/>
+          <w:szCs w:val="22"/>
+        </w:rPr>
+      </w:pPr>
+    </w:p>
     <w:sectPr>
       <w:type w:val="continuous"/>
       <w:pgSz w:w="12240" w:h="15840"/>
@@ -789,7 +845,7 @@
 </file>
 
 <file path=word/styles.xml><?xml version="1.0" encoding="utf-8"?>
-<w:styles xmlns:mc="http://schemas.openxmlformats.org/markup-compatibility/2006" xmlns:r="http://schemas.openxmlformats.org/officeDocument/2006/relationships" xmlns:w="http://schemas.openxmlformats.org/wordprocessingml/2006/main" xmlns:w14="http://schemas.microsoft.com/office/word/2010/wordml" xmlns:w15="http://schemas.microsoft.com/office/word/2012/wordml" xmlns:w16cex="http://schemas.microsoft.com/office/word/2018/wordml/cex" xmlns:w16cid="http://schemas.microsoft.com/office/word/2016/wordml/cid" xmlns:w16="http://schemas.microsoft.com/office/word/2018/wordml" xmlns:w16du="http://schemas.microsoft.com/office/word/2023/wordml/word16du" xmlns:w16sdtdh="http://schemas.microsoft.com/office/word/2020/wordml/sdtdatahash" xmlns:w16se="http://schemas.microsoft.com/office/word/2015/wordml/symex" mc:Ignorable="w14 w15 w16se w16cid w16 w16cex w16sdtdh w16du">
+<w:styles xmlns:mc="http://schemas.openxmlformats.org/markup-compatibility/2006" xmlns:r="http://schemas.openxmlformats.org/officeDocument/2006/relationships" xmlns:w="http://schemas.openxmlformats.org/wordprocessingml/2006/main" xmlns:w14="http://schemas.microsoft.com/office/word/2010/wordml" xmlns:w15="http://schemas.microsoft.com/office/word/2012/wordml" xmlns:w16cex="http://schemas.microsoft.com/office/word/2018/wordml/cex" xmlns:w16cid="http://schemas.microsoft.com/office/word/2016/wordml/cid" xmlns:w16="http://schemas.microsoft.com/office/word/2018/wordml" xmlns:w16sdtdh="http://schemas.microsoft.com/office/word/2020/wordml/sdtdatahash" xmlns:w16se="http://schemas.microsoft.com/office/word/2015/wordml/symex" mc:Ignorable="w14 w15 w16se w16cid w16 w16cex w16sdtdh">
   <w:docDefaults>
     <w:rPrDefault>
       <w:rPr>

</xml_diff>

<commit_message>
Sprite FSM Diagram implemented
- Interim Report updated
</commit_message>
<xml_diff>
--- a/Mini Project Report.docx
+++ b/Mini Project Report.docx
@@ -1,6 +1,6 @@
 
 <file path=word/document.xml><?xml version="1.0" encoding="utf-8"?>
-<w:document xmlns:wpc="http://schemas.microsoft.com/office/word/2010/wordprocessingCanvas" xmlns:cx="http://schemas.microsoft.com/office/drawing/2014/chartex" xmlns:cx1="http://schemas.microsoft.com/office/drawing/2015/9/8/chartex" xmlns:cx2="http://schemas.microsoft.com/office/drawing/2015/10/21/chartex" xmlns:cx3="http://schemas.microsoft.com/office/drawing/2016/5/9/chartex" xmlns:cx4="http://schemas.microsoft.com/office/drawing/2016/5/10/chartex" xmlns:cx5="http://schemas.microsoft.com/office/drawing/2016/5/11/chartex" xmlns:cx6="http://schemas.microsoft.com/office/drawing/2016/5/12/chartex" xmlns:cx7="http://schemas.microsoft.com/office/drawing/2016/5/13/chartex" xmlns:cx8="http://schemas.microsoft.com/office/drawing/2016/5/14/chartex" xmlns:mc="http://schemas.openxmlformats.org/markup-compatibility/2006" xmlns:aink="http://schemas.microsoft.com/office/drawing/2016/ink" xmlns:am3d="http://schemas.microsoft.com/office/drawing/2017/model3d" xmlns:o="urn:schemas-microsoft-com:office:office" xmlns:oel="http://schemas.microsoft.com/office/2019/extlst" xmlns:r="http://schemas.openxmlformats.org/officeDocument/2006/relationships" xmlns:m="http://schemas.openxmlformats.org/officeDocument/2006/math" xmlns:v="urn:schemas-microsoft-com:vml" xmlns:wp14="http://schemas.microsoft.com/office/word/2010/wordprocessingDrawing" xmlns:wp="http://schemas.openxmlformats.org/drawingml/2006/wordprocessingDrawing" xmlns:w10="urn:schemas-microsoft-com:office:word" xmlns:w="http://schemas.openxmlformats.org/wordprocessingml/2006/main" xmlns:w14="http://schemas.microsoft.com/office/word/2010/wordml" xmlns:w15="http://schemas.microsoft.com/office/word/2012/wordml" xmlns:w16cex="http://schemas.microsoft.com/office/word/2018/wordml/cex" xmlns:w16cid="http://schemas.microsoft.com/office/word/2016/wordml/cid" xmlns:w16="http://schemas.microsoft.com/office/word/2018/wordml" xmlns:w16sdtdh="http://schemas.microsoft.com/office/word/2020/wordml/sdtdatahash" xmlns:w16se="http://schemas.microsoft.com/office/word/2015/wordml/symex" xmlns:wpg="http://schemas.microsoft.com/office/word/2010/wordprocessingGroup" xmlns:wpi="http://schemas.microsoft.com/office/word/2010/wordprocessingInk" xmlns:wne="http://schemas.microsoft.com/office/word/2006/wordml" xmlns:wps="http://schemas.microsoft.com/office/word/2010/wordprocessingShape" mc:Ignorable="w14 w15 w16se w16cid w16 w16cex w16sdtdh wp14">
+<w:document xmlns:wpc="http://schemas.microsoft.com/office/word/2010/wordprocessingCanvas" xmlns:cx="http://schemas.microsoft.com/office/drawing/2014/chartex" xmlns:cx1="http://schemas.microsoft.com/office/drawing/2015/9/8/chartex" xmlns:cx2="http://schemas.microsoft.com/office/drawing/2015/10/21/chartex" xmlns:cx3="http://schemas.microsoft.com/office/drawing/2016/5/9/chartex" xmlns:cx4="http://schemas.microsoft.com/office/drawing/2016/5/10/chartex" xmlns:cx5="http://schemas.microsoft.com/office/drawing/2016/5/11/chartex" xmlns:cx6="http://schemas.microsoft.com/office/drawing/2016/5/12/chartex" xmlns:cx7="http://schemas.microsoft.com/office/drawing/2016/5/13/chartex" xmlns:cx8="http://schemas.microsoft.com/office/drawing/2016/5/14/chartex" xmlns:mc="http://schemas.openxmlformats.org/markup-compatibility/2006" xmlns:aink="http://schemas.microsoft.com/office/drawing/2016/ink" xmlns:am3d="http://schemas.microsoft.com/office/drawing/2017/model3d" xmlns:o="urn:schemas-microsoft-com:office:office" xmlns:oel="http://schemas.microsoft.com/office/2019/extlst" xmlns:r="http://schemas.openxmlformats.org/officeDocument/2006/relationships" xmlns:m="http://schemas.openxmlformats.org/officeDocument/2006/math" xmlns:v="urn:schemas-microsoft-com:vml" xmlns:wp14="http://schemas.microsoft.com/office/word/2010/wordprocessingDrawing" xmlns:wp="http://schemas.openxmlformats.org/drawingml/2006/wordprocessingDrawing" xmlns:w10="urn:schemas-microsoft-com:office:word" xmlns:w="http://schemas.openxmlformats.org/wordprocessingml/2006/main" xmlns:w14="http://schemas.microsoft.com/office/word/2010/wordml" xmlns:w15="http://schemas.microsoft.com/office/word/2012/wordml" xmlns:w16cex="http://schemas.microsoft.com/office/word/2018/wordml/cex" xmlns:w16cid="http://schemas.microsoft.com/office/word/2016/wordml/cid" xmlns:w16="http://schemas.microsoft.com/office/word/2018/wordml" xmlns:w16du="http://schemas.microsoft.com/office/word/2023/wordml/word16du" xmlns:w16sdtdh="http://schemas.microsoft.com/office/word/2020/wordml/sdtdatahash" xmlns:w16se="http://schemas.microsoft.com/office/word/2015/wordml/symex" xmlns:wpg="http://schemas.microsoft.com/office/word/2010/wordprocessingGroup" xmlns:wpi="http://schemas.microsoft.com/office/word/2010/wordprocessingInk" xmlns:wne="http://schemas.microsoft.com/office/word/2006/wordml" xmlns:wps="http://schemas.microsoft.com/office/word/2010/wordprocessingShape" mc:Ignorable="w14 w15 w16se w16cid w16 w16cex w16sdtdh w16du wp14">
   <w:body>
     <w:p>
       <w:pPr>
@@ -53,33 +53,8 @@
           <w:sz w:val="22"/>
           <w:szCs w:val="22"/>
         </w:rPr>
-        <w:t xml:space="preserve">Tony Huang, Harsh Thorat, </w:t>
-      </w:r>
-      <w:proofErr w:type="spellStart"/>
-      <w:r>
-        <w:rPr>
-          <w:sz w:val="22"/>
-          <w:szCs w:val="22"/>
-        </w:rPr>
-        <w:t>Lojanan</w:t>
-      </w:r>
-      <w:proofErr w:type="spellEnd"/>
-      <w:r>
-        <w:rPr>
-          <w:sz w:val="22"/>
-          <w:szCs w:val="22"/>
-        </w:rPr>
-        <w:t xml:space="preserve"> </w:t>
-      </w:r>
-      <w:proofErr w:type="spellStart"/>
-      <w:r>
-        <w:rPr>
-          <w:sz w:val="22"/>
-          <w:szCs w:val="22"/>
-        </w:rPr>
-        <w:t>Sivanantharuban</w:t>
-      </w:r>
-      <w:proofErr w:type="spellEnd"/>
+        <w:t>Tony Huang, Harsh Thorat, Lojanan Sivanantharuban</w:t>
+      </w:r>
     </w:p>
     <w:p>
       <w:pPr>
@@ -238,7 +213,21 @@
           <w:sz w:val="22"/>
           <w:szCs w:val="22"/>
         </w:rPr>
-        <w:t xml:space="preserve"> with the knowledge learnt from the course COMPSYS302. </w:t>
+        <w:t xml:space="preserve"> with the knowledge learnt from the course COMPSYS30</w:t>
+      </w:r>
+      <w:r>
+        <w:rPr>
+          <w:sz w:val="22"/>
+          <w:szCs w:val="22"/>
+        </w:rPr>
+        <w:t>5</w:t>
+      </w:r>
+      <w:r>
+        <w:rPr>
+          <w:sz w:val="22"/>
+          <w:szCs w:val="22"/>
+        </w:rPr>
+        <w:t>.</w:t>
       </w:r>
     </w:p>
     <w:p>
@@ -315,7 +304,21 @@
           <w:sz w:val="22"/>
           <w:szCs w:val="22"/>
         </w:rPr>
-        <w:t xml:space="preserve"> to keep the bird floating while avoiding obstacles such as pipes. </w:t>
+        <w:t xml:space="preserve"> to keep the bird floating while avoiding obstacles such as pipes</w:t>
+      </w:r>
+      <w:r>
+        <w:rPr>
+          <w:sz w:val="22"/>
+          <w:szCs w:val="22"/>
+        </w:rPr>
+        <w:t xml:space="preserve"> and the ground</w:t>
+      </w:r>
+      <w:r>
+        <w:rPr>
+          <w:sz w:val="22"/>
+          <w:szCs w:val="22"/>
+        </w:rPr>
+        <w:t xml:space="preserve">. </w:t>
       </w:r>
       <w:r>
         <w:rPr>
@@ -336,7 +339,30 @@
           <w:sz w:val="22"/>
           <w:szCs w:val="22"/>
         </w:rPr>
-        <w:t xml:space="preserve"> and score boosters</w:t>
+        <w:t xml:space="preserve">, </w:t>
+      </w:r>
+      <w:proofErr w:type="gramStart"/>
+      <w:r>
+        <w:rPr>
+          <w:sz w:val="22"/>
+          <w:szCs w:val="22"/>
+        </w:rPr>
+        <w:t>lives</w:t>
+      </w:r>
+      <w:proofErr w:type="gramEnd"/>
+      <w:r>
+        <w:rPr>
+          <w:sz w:val="22"/>
+          <w:szCs w:val="22"/>
+        </w:rPr>
+        <w:t xml:space="preserve"> </w:t>
+      </w:r>
+      <w:r>
+        <w:rPr>
+          <w:sz w:val="22"/>
+          <w:szCs w:val="22"/>
+        </w:rPr>
+        <w:t>and score boosters</w:t>
       </w:r>
       <w:r>
         <w:rPr>
@@ -595,12 +621,28 @@
           <w:szCs w:val="22"/>
         </w:rPr>
       </w:pPr>
-      <w:r>
-        <w:rPr>
-          <w:sz w:val="22"/>
-          <w:szCs w:val="22"/>
-        </w:rPr>
-        <w:t>Player can now left click to flap the bird.</w:t>
+      <w:proofErr w:type="gramStart"/>
+      <w:r>
+        <w:rPr>
+          <w:sz w:val="22"/>
+          <w:szCs w:val="22"/>
+        </w:rPr>
+        <w:t>Player</w:t>
+      </w:r>
+      <w:proofErr w:type="gramEnd"/>
+      <w:r>
+        <w:rPr>
+          <w:sz w:val="22"/>
+          <w:szCs w:val="22"/>
+        </w:rPr>
+        <w:t xml:space="preserve"> can now left click to</w:t>
+      </w:r>
+      <w:r>
+        <w:rPr>
+          <w:sz w:val="22"/>
+          <w:szCs w:val="22"/>
+        </w:rPr>
+        <w:t xml:space="preserve"> start the game.</w:t>
       </w:r>
     </w:p>
     <w:p>
@@ -673,6 +715,29 @@
           <w:szCs w:val="22"/>
         </w:rPr>
         <w:t xml:space="preserve"> we will implement all the states.</w:t>
+      </w:r>
+      <w:r>
+        <w:rPr>
+          <w:sz w:val="22"/>
+          <w:szCs w:val="22"/>
+        </w:rPr>
+        <w:t xml:space="preserve"> We have also made use of MIF (memory initialization files) to store data of text, </w:t>
+      </w:r>
+      <w:proofErr w:type="gramStart"/>
+      <w:r>
+        <w:rPr>
+          <w:sz w:val="22"/>
+          <w:szCs w:val="22"/>
+        </w:rPr>
+        <w:t>sprites</w:t>
+      </w:r>
+      <w:proofErr w:type="gramEnd"/>
+      <w:r>
+        <w:rPr>
+          <w:sz w:val="22"/>
+          <w:szCs w:val="22"/>
+        </w:rPr>
+        <w:t xml:space="preserve"> and backgrounds.</w:t>
       </w:r>
     </w:p>
     <w:p>
@@ -751,7 +816,85 @@
           <w:sz w:val="22"/>
           <w:szCs w:val="22"/>
         </w:rPr>
-        <w:lastRenderedPageBreak/>
+        <w:t>Below is the Mealy FSM diagram for the sprite animation that we have implemented into our game:</w:t>
+      </w:r>
+    </w:p>
+    <w:p>
+      <w:pPr>
+        <w:rPr>
+          <w:sz w:val="22"/>
+          <w:szCs w:val="22"/>
+        </w:rPr>
+      </w:pPr>
+      <w:r>
+        <w:rPr>
+          <w:noProof/>
+          <w:sz w:val="22"/>
+          <w:szCs w:val="22"/>
+        </w:rPr>
+        <w:drawing>
+          <wp:inline distT="0" distB="0" distL="0" distR="0" wp14:anchorId="2D8D9D29" wp14:editId="41001D1B">
+            <wp:extent cx="3622042" cy="1897380"/>
+            <wp:effectExtent l="0" t="0" r="0" b="7620"/>
+            <wp:docPr id="1358067555" name="Picture 1" descr="State diagram for sprite animation"/>
+            <wp:cNvGraphicFramePr>
+              <a:graphicFrameLocks xmlns:a="http://schemas.openxmlformats.org/drawingml/2006/main" noChangeAspect="1"/>
+            </wp:cNvGraphicFramePr>
+            <a:graphic xmlns:a="http://schemas.openxmlformats.org/drawingml/2006/main">
+              <a:graphicData uri="http://schemas.openxmlformats.org/drawingml/2006/picture">
+                <pic:pic xmlns:pic="http://schemas.openxmlformats.org/drawingml/2006/picture">
+                  <pic:nvPicPr>
+                    <pic:cNvPr id="1358067555" name="Picture 1" descr="State diagram for sprite animation"/>
+                    <pic:cNvPicPr/>
+                  </pic:nvPicPr>
+                  <pic:blipFill>
+                    <a:blip r:embed="rId5" cstate="print">
+                      <a:extLst>
+                        <a:ext uri="{28A0092B-C50C-407E-A947-70E740481C1C}">
+                          <a14:useLocalDpi xmlns:a14="http://schemas.microsoft.com/office/drawing/2010/main" val="0"/>
+                        </a:ext>
+                      </a:extLst>
+                    </a:blip>
+                    <a:stretch>
+                      <a:fillRect/>
+                    </a:stretch>
+                  </pic:blipFill>
+                  <pic:spPr>
+                    <a:xfrm>
+                      <a:off x="0" y="0"/>
+                      <a:ext cx="3627235" cy="1900100"/>
+                    </a:xfrm>
+                    <a:prstGeom prst="rect">
+                      <a:avLst/>
+                    </a:prstGeom>
+                  </pic:spPr>
+                </pic:pic>
+              </a:graphicData>
+            </a:graphic>
+          </wp:inline>
+        </w:drawing>
+      </w:r>
+    </w:p>
+    <w:p>
+      <w:pPr>
+        <w:rPr>
+          <w:sz w:val="22"/>
+          <w:szCs w:val="22"/>
+        </w:rPr>
+      </w:pPr>
+    </w:p>
+    <w:p>
+      <w:pPr>
+        <w:rPr>
+          <w:sz w:val="22"/>
+          <w:szCs w:val="22"/>
+        </w:rPr>
+      </w:pPr>
+      <w:r>
+        <w:rPr>
+          <w:sz w:val="22"/>
+          <w:szCs w:val="22"/>
+        </w:rPr>
         <w:t>This is the current state of the block diagrams, Screenshotting in Quartus makes it too blurry to be visible</w:t>
       </w:r>
       <w:r>
@@ -793,7 +936,7 @@
                     </pic:cNvPicPr>
                   </pic:nvPicPr>
                   <pic:blipFill>
-                    <a:blip r:embed="rId5" cstate="print">
+                    <a:blip r:embed="rId6" cstate="print">
                       <a:extLst>
                         <a:ext uri="{28A0092B-C50C-407E-A947-70E740481C1C}">
                           <a14:useLocalDpi xmlns:a14="http://schemas.microsoft.com/office/drawing/2010/main" val="0"/>
@@ -845,7 +988,7 @@
 </file>
 
 <file path=word/styles.xml><?xml version="1.0" encoding="utf-8"?>
-<w:styles xmlns:mc="http://schemas.openxmlformats.org/markup-compatibility/2006" xmlns:r="http://schemas.openxmlformats.org/officeDocument/2006/relationships" xmlns:w="http://schemas.openxmlformats.org/wordprocessingml/2006/main" xmlns:w14="http://schemas.microsoft.com/office/word/2010/wordml" xmlns:w15="http://schemas.microsoft.com/office/word/2012/wordml" xmlns:w16cex="http://schemas.microsoft.com/office/word/2018/wordml/cex" xmlns:w16cid="http://schemas.microsoft.com/office/word/2016/wordml/cid" xmlns:w16="http://schemas.microsoft.com/office/word/2018/wordml" xmlns:w16sdtdh="http://schemas.microsoft.com/office/word/2020/wordml/sdtdatahash" xmlns:w16se="http://schemas.microsoft.com/office/word/2015/wordml/symex" mc:Ignorable="w14 w15 w16se w16cid w16 w16cex w16sdtdh">
+<w:styles xmlns:mc="http://schemas.openxmlformats.org/markup-compatibility/2006" xmlns:r="http://schemas.openxmlformats.org/officeDocument/2006/relationships" xmlns:w="http://schemas.openxmlformats.org/wordprocessingml/2006/main" xmlns:w14="http://schemas.microsoft.com/office/word/2010/wordml" xmlns:w15="http://schemas.microsoft.com/office/word/2012/wordml" xmlns:w16cex="http://schemas.microsoft.com/office/word/2018/wordml/cex" xmlns:w16cid="http://schemas.microsoft.com/office/word/2016/wordml/cid" xmlns:w16="http://schemas.microsoft.com/office/word/2018/wordml" xmlns:w16du="http://schemas.microsoft.com/office/word/2023/wordml/word16du" xmlns:w16sdtdh="http://schemas.microsoft.com/office/word/2020/wordml/sdtdatahash" xmlns:w16se="http://schemas.microsoft.com/office/word/2015/wordml/symex" mc:Ignorable="w14 w15 w16se w16cid w16 w16cex w16sdtdh w16du">
   <w:docDefaults>
     <w:rPrDefault>
       <w:rPr>

</xml_diff>

<commit_message>
corrected gpt link and made a pdf file
</commit_message>
<xml_diff>
--- a/Mini Project Report.docx
+++ b/Mini Project Report.docx
@@ -1643,7 +1643,7 @@
                 <w:noProof/>
               </w:rPr>
               <w:drawing>
-                <wp:inline distT="0" distB="0" distL="0" distR="0" wp14:anchorId="5379470F" wp14:editId="42A14D46">
+                <wp:inline distT="0" distB="0" distL="0" distR="0" wp14:anchorId="5379470F" wp14:editId="0991E8FE">
                   <wp:extent cx="6072028" cy="3124200"/>
                   <wp:effectExtent l="0" t="0" r="5080" b="0"/>
                   <wp:docPr id="4" name="Picture 4"/>
@@ -4133,6 +4133,7 @@
             </w:pPr>
             <w:r>
               <w:rPr>
+                <w:noProof/>
                 <w:sz w:val="22"/>
                 <w:szCs w:val="22"/>
               </w:rPr>
@@ -4304,7 +4305,7 @@
                 <w:noProof/>
               </w:rPr>
               <w:drawing>
-                <wp:anchor distT="0" distB="0" distL="114300" distR="114300" simplePos="0" relativeHeight="251670528" behindDoc="0" locked="0" layoutInCell="1" allowOverlap="1" wp14:anchorId="4F9C80FE" wp14:editId="4CDA7DA9">
+                <wp:anchor distT="0" distB="0" distL="114300" distR="114300" simplePos="0" relativeHeight="251670528" behindDoc="0" locked="0" layoutInCell="1" allowOverlap="1" wp14:anchorId="4F9C80FE" wp14:editId="61A81DF3">
                   <wp:simplePos x="0" y="0"/>
                   <wp:positionH relativeFrom="column">
                     <wp:posOffset>-65405</wp:posOffset>
@@ -5187,7 +5188,21 @@
           <w:sz w:val="22"/>
           <w:szCs w:val="22"/>
         </w:rPr>
-        <w:t>[Accessed: May 25, 2024].</w:t>
+        <w:t>[Accessed: May 2</w:t>
+      </w:r>
+      <w:r>
+        <w:rPr>
+          <w:sz w:val="22"/>
+          <w:szCs w:val="22"/>
+        </w:rPr>
+        <w:t>8</w:t>
+      </w:r>
+      <w:r>
+        <w:rPr>
+          <w:sz w:val="22"/>
+          <w:szCs w:val="22"/>
+        </w:rPr>
+        <w:t>, 2024].</w:t>
       </w:r>
     </w:p>
     <w:p>
@@ -5234,6 +5249,7 @@
     <w:p>
       <w:pPr>
         <w:spacing w:after="0" w:line="240" w:lineRule="auto"/>
+        <w:jc w:val="both"/>
         <w:rPr>
           <w:sz w:val="22"/>
           <w:szCs w:val="22"/>
@@ -5274,24 +5290,39 @@
             <w:sz w:val="22"/>
             <w:szCs w:val="22"/>
           </w:rPr>
-          <w:t>https://www.openai.com/chatgpt.</w:t>
+          <w:t>https://chatgpt.com/</w:t>
         </w:r>
       </w:hyperlink>
     </w:p>
     <w:p>
       <w:pPr>
         <w:spacing w:after="0" w:line="240" w:lineRule="auto"/>
-        <w:rPr>
-          <w:sz w:val="22"/>
-          <w:szCs w:val="22"/>
-        </w:rPr>
-      </w:pPr>
-      <w:r>
-        <w:rPr>
-          <w:sz w:val="22"/>
-          <w:szCs w:val="22"/>
-        </w:rPr>
-        <w:t>[Accessed: May 25, 2024].</w:t>
+        <w:jc w:val="both"/>
+        <w:rPr>
+          <w:sz w:val="22"/>
+          <w:szCs w:val="22"/>
+        </w:rPr>
+      </w:pPr>
+      <w:r>
+        <w:rPr>
+          <w:sz w:val="22"/>
+          <w:szCs w:val="22"/>
+        </w:rPr>
+        <w:t>[Accessed: May 2</w:t>
+      </w:r>
+      <w:r>
+        <w:rPr>
+          <w:sz w:val="22"/>
+          <w:szCs w:val="22"/>
+        </w:rPr>
+        <w:t>8</w:t>
+      </w:r>
+      <w:r>
+        <w:rPr>
+          <w:sz w:val="22"/>
+          <w:szCs w:val="22"/>
+        </w:rPr>
+        <w:t>, 2024].</w:t>
       </w:r>
     </w:p>
     <w:sectPr>
@@ -5908,6 +5939,7 @@
   <w:style w:type="character" w:default="1" w:styleId="DefaultParagraphFont">
     <w:name w:val="Default Paragraph Font"/>
     <w:uiPriority w:val="1"/>
+    <w:semiHidden/>
     <w:unhideWhenUsed/>
   </w:style>
   <w:style w:type="table" w:default="1" w:styleId="TableNormal">

</xml_diff>

<commit_message>
minor tweaks on the report
</commit_message>
<xml_diff>
--- a/Mini Project Report.docx
+++ b/Mini Project Report.docx
@@ -1,6 +1,6 @@
 
 <file path=word/document.xml><?xml version="1.0" encoding="utf-8"?>
-<w:document xmlns:wpc="http://schemas.microsoft.com/office/word/2010/wordprocessingCanvas" xmlns:cx="http://schemas.microsoft.com/office/drawing/2014/chartex" xmlns:cx1="http://schemas.microsoft.com/office/drawing/2015/9/8/chartex" xmlns:cx2="http://schemas.microsoft.com/office/drawing/2015/10/21/chartex" xmlns:cx3="http://schemas.microsoft.com/office/drawing/2016/5/9/chartex" xmlns:cx4="http://schemas.microsoft.com/office/drawing/2016/5/10/chartex" xmlns:cx5="http://schemas.microsoft.com/office/drawing/2016/5/11/chartex" xmlns:cx6="http://schemas.microsoft.com/office/drawing/2016/5/12/chartex" xmlns:cx7="http://schemas.microsoft.com/office/drawing/2016/5/13/chartex" xmlns:cx8="http://schemas.microsoft.com/office/drawing/2016/5/14/chartex" xmlns:mc="http://schemas.openxmlformats.org/markup-compatibility/2006" xmlns:aink="http://schemas.microsoft.com/office/drawing/2016/ink" xmlns:am3d="http://schemas.microsoft.com/office/drawing/2017/model3d" xmlns:o="urn:schemas-microsoft-com:office:office" xmlns:oel="http://schemas.microsoft.com/office/2019/extlst" xmlns:r="http://schemas.openxmlformats.org/officeDocument/2006/relationships" xmlns:m="http://schemas.openxmlformats.org/officeDocument/2006/math" xmlns:v="urn:schemas-microsoft-com:vml" xmlns:wp14="http://schemas.microsoft.com/office/word/2010/wordprocessingDrawing" xmlns:wp="http://schemas.openxmlformats.org/drawingml/2006/wordprocessingDrawing" xmlns:w10="urn:schemas-microsoft-com:office:word" xmlns:w="http://schemas.openxmlformats.org/wordprocessingml/2006/main" xmlns:w14="http://schemas.microsoft.com/office/word/2010/wordml" xmlns:w15="http://schemas.microsoft.com/office/word/2012/wordml" xmlns:w16cex="http://schemas.microsoft.com/office/word/2018/wordml/cex" xmlns:w16cid="http://schemas.microsoft.com/office/word/2016/wordml/cid" xmlns:w16="http://schemas.microsoft.com/office/word/2018/wordml" xmlns:w16du="http://schemas.microsoft.com/office/word/2023/wordml/word16du" xmlns:w16sdtdh="http://schemas.microsoft.com/office/word/2020/wordml/sdtdatahash" xmlns:w16se="http://schemas.microsoft.com/office/word/2015/wordml/symex" xmlns:wpg="http://schemas.microsoft.com/office/word/2010/wordprocessingGroup" xmlns:wpi="http://schemas.microsoft.com/office/word/2010/wordprocessingInk" xmlns:wne="http://schemas.microsoft.com/office/word/2006/wordml" xmlns:wps="http://schemas.microsoft.com/office/word/2010/wordprocessingShape" mc:Ignorable="w14 w15 w16se w16cid w16 w16cex w16sdtdh w16du wp14">
+<w:document xmlns:wpc="http://schemas.microsoft.com/office/word/2010/wordprocessingCanvas" xmlns:cx="http://schemas.microsoft.com/office/drawing/2014/chartex" xmlns:cx1="http://schemas.microsoft.com/office/drawing/2015/9/8/chartex" xmlns:cx2="http://schemas.microsoft.com/office/drawing/2015/10/21/chartex" xmlns:cx3="http://schemas.microsoft.com/office/drawing/2016/5/9/chartex" xmlns:cx4="http://schemas.microsoft.com/office/drawing/2016/5/10/chartex" xmlns:cx5="http://schemas.microsoft.com/office/drawing/2016/5/11/chartex" xmlns:cx6="http://schemas.microsoft.com/office/drawing/2016/5/12/chartex" xmlns:cx7="http://schemas.microsoft.com/office/drawing/2016/5/13/chartex" xmlns:cx8="http://schemas.microsoft.com/office/drawing/2016/5/14/chartex" xmlns:mc="http://schemas.openxmlformats.org/markup-compatibility/2006" xmlns:aink="http://schemas.microsoft.com/office/drawing/2016/ink" xmlns:am3d="http://schemas.microsoft.com/office/drawing/2017/model3d" xmlns:o="urn:schemas-microsoft-com:office:office" xmlns:oel="http://schemas.microsoft.com/office/2019/extlst" xmlns:r="http://schemas.openxmlformats.org/officeDocument/2006/relationships" xmlns:m="http://schemas.openxmlformats.org/officeDocument/2006/math" xmlns:v="urn:schemas-microsoft-com:vml" xmlns:wp14="http://schemas.microsoft.com/office/word/2010/wordprocessingDrawing" xmlns:wp="http://schemas.openxmlformats.org/drawingml/2006/wordprocessingDrawing" xmlns:w10="urn:schemas-microsoft-com:office:word" xmlns:w="http://schemas.openxmlformats.org/wordprocessingml/2006/main" xmlns:w14="http://schemas.microsoft.com/office/word/2010/wordml" xmlns:w15="http://schemas.microsoft.com/office/word/2012/wordml" xmlns:w16cex="http://schemas.microsoft.com/office/word/2018/wordml/cex" xmlns:w16cid="http://schemas.microsoft.com/office/word/2016/wordml/cid" xmlns:w16="http://schemas.microsoft.com/office/word/2018/wordml" xmlns:w16sdtdh="http://schemas.microsoft.com/office/word/2020/wordml/sdtdatahash" xmlns:w16se="http://schemas.microsoft.com/office/word/2015/wordml/symex" xmlns:wpg="http://schemas.microsoft.com/office/word/2010/wordprocessingGroup" xmlns:wpi="http://schemas.microsoft.com/office/word/2010/wordprocessingInk" xmlns:wne="http://schemas.microsoft.com/office/word/2006/wordml" xmlns:wps="http://schemas.microsoft.com/office/word/2010/wordprocessingShape" mc:Ignorable="w14 w15 w16se w16cid w16 w16cex w16sdtdh wp14">
   <w:body>
     <w:p>
       <w:pPr>
@@ -1160,23 +1160,7 @@
           <w:sz w:val="22"/>
           <w:szCs w:val="22"/>
         </w:rPr>
-        <w:t xml:space="preserve">The second power up will be a coin looking object, when the player touches the coin, the score will </w:t>
-      </w:r>
-      <w:proofErr w:type="gramStart"/>
-      <w:r>
-        <w:rPr>
-          <w:sz w:val="22"/>
-          <w:szCs w:val="22"/>
-        </w:rPr>
-        <w:t>increment</w:t>
-      </w:r>
-      <w:proofErr w:type="gramEnd"/>
-      <w:r>
-        <w:rPr>
-          <w:sz w:val="22"/>
-          <w:szCs w:val="22"/>
-        </w:rPr>
-        <w:t xml:space="preserve"> by </w:t>
+        <w:t xml:space="preserve">The second power up will be a coin looking object, when the player touches the coin, the score will increment by </w:t>
       </w:r>
       <w:r>
         <w:rPr>
@@ -1230,14 +1214,21 @@
           <w:sz w:val="22"/>
           <w:szCs w:val="22"/>
         </w:rPr>
-        <w:t>Equipment needed:</w:t>
-      </w:r>
-      <w:r>
-        <w:rPr>
-          <w:sz w:val="22"/>
-          <w:szCs w:val="22"/>
-        </w:rPr>
-        <w:t xml:space="preserve"> Cyclone V </w:t>
+        <w:t>Equipment:</w:t>
+      </w:r>
+      <w:r>
+        <w:rPr>
+          <w:sz w:val="22"/>
+          <w:szCs w:val="22"/>
+        </w:rPr>
+        <w:t xml:space="preserve"> Cyclone V</w:t>
+      </w:r>
+      <w:r>
+        <w:rPr>
+          <w:sz w:val="22"/>
+          <w:szCs w:val="22"/>
+        </w:rPr>
+        <w:t xml:space="preserve"> </w:t>
       </w:r>
       <w:r>
         <w:rPr>
@@ -1349,21 +1340,12 @@
           <w:szCs w:val="22"/>
         </w:rPr>
       </w:pPr>
-      <w:proofErr w:type="gramStart"/>
-      <w:r>
-        <w:rPr>
-          <w:sz w:val="22"/>
-          <w:szCs w:val="22"/>
-        </w:rPr>
-        <w:t>KEY[</w:t>
-      </w:r>
-      <w:proofErr w:type="gramEnd"/>
-      <w:r>
-        <w:rPr>
-          <w:sz w:val="22"/>
-          <w:szCs w:val="22"/>
-        </w:rPr>
-        <w:t>0]</w:t>
+      <w:r>
+        <w:rPr>
+          <w:sz w:val="22"/>
+          <w:szCs w:val="22"/>
+        </w:rPr>
+        <w:t>KEY[0]</w:t>
       </w:r>
       <w:r>
         <w:rPr>
@@ -1382,21 +1364,12 @@
           <w:szCs w:val="22"/>
         </w:rPr>
       </w:pPr>
-      <w:proofErr w:type="gramStart"/>
-      <w:r>
-        <w:rPr>
-          <w:sz w:val="22"/>
-          <w:szCs w:val="22"/>
-        </w:rPr>
-        <w:t>KEY[</w:t>
-      </w:r>
-      <w:proofErr w:type="gramEnd"/>
-      <w:r>
-        <w:rPr>
-          <w:sz w:val="22"/>
-          <w:szCs w:val="22"/>
-        </w:rPr>
-        <w:t>1]</w:t>
+      <w:r>
+        <w:rPr>
+          <w:sz w:val="22"/>
+          <w:szCs w:val="22"/>
+        </w:rPr>
+        <w:t>KEY[1]</w:t>
       </w:r>
       <w:r>
         <w:rPr>
@@ -1422,7 +1395,6 @@
           <w:szCs w:val="22"/>
         </w:rPr>
       </w:pPr>
-      <w:proofErr w:type="gramStart"/>
       <w:r>
         <w:rPr>
           <w:sz w:val="22"/>
@@ -1430,7 +1402,6 @@
         </w:rPr>
         <w:t>KEY[</w:t>
       </w:r>
-      <w:proofErr w:type="gramEnd"/>
       <w:r>
         <w:rPr>
           <w:sz w:val="22"/>
@@ -1462,21 +1433,12 @@
           <w:szCs w:val="22"/>
         </w:rPr>
       </w:pPr>
-      <w:proofErr w:type="gramStart"/>
-      <w:r>
-        <w:rPr>
-          <w:sz w:val="22"/>
-          <w:szCs w:val="22"/>
-        </w:rPr>
-        <w:t>KEY[</w:t>
-      </w:r>
-      <w:proofErr w:type="gramEnd"/>
-      <w:r>
-        <w:rPr>
-          <w:sz w:val="22"/>
-          <w:szCs w:val="22"/>
-        </w:rPr>
-        <w:t>3]: Reset</w:t>
+      <w:r>
+        <w:rPr>
+          <w:sz w:val="22"/>
+          <w:szCs w:val="22"/>
+        </w:rPr>
+        <w:t>KEY[3]: Reset</w:t>
       </w:r>
       <w:r>
         <w:rPr>
@@ -1643,7 +1605,7 @@
                 <w:noProof/>
               </w:rPr>
               <w:drawing>
-                <wp:inline distT="0" distB="0" distL="0" distR="0" wp14:anchorId="5379470F" wp14:editId="0991E8FE">
+                <wp:inline distT="0" distB="0" distL="0" distR="0" wp14:anchorId="5379470F" wp14:editId="5F45FF81">
                   <wp:extent cx="6072028" cy="3124200"/>
                   <wp:effectExtent l="0" t="0" r="5080" b="0"/>
                   <wp:docPr id="4" name="Picture 4"/>
@@ -1764,23 +1726,7 @@
           <w:sz w:val="22"/>
           <w:szCs w:val="22"/>
         </w:rPr>
-        <w:t xml:space="preserve">, </w:t>
-      </w:r>
-      <w:proofErr w:type="gramStart"/>
-      <w:r>
-        <w:rPr>
-          <w:sz w:val="22"/>
-          <w:szCs w:val="22"/>
-        </w:rPr>
-        <w:t>a</w:t>
-      </w:r>
-      <w:proofErr w:type="gramEnd"/>
-      <w:r>
-        <w:rPr>
-          <w:sz w:val="22"/>
-          <w:szCs w:val="22"/>
-        </w:rPr>
-        <w:t xml:space="preserve"> FSM, and</w:t>
+        <w:t>, a FSM, and</w:t>
       </w:r>
       <w:r>
         <w:rPr>
@@ -1926,7 +1872,7 @@
           </w:tcPr>
           <w:p>
             <w:pPr>
-              <w:jc w:val="both"/>
+              <w:jc w:val="center"/>
               <w:rPr>
                 <w:sz w:val="22"/>
                 <w:szCs w:val="22"/>
@@ -1980,15 +1926,6 @@
                 </wp:inline>
               </w:drawing>
             </w:r>
-          </w:p>
-          <w:p>
-            <w:pPr>
-              <w:jc w:val="center"/>
-              <w:rPr>
-                <w:sz w:val="22"/>
-                <w:szCs w:val="22"/>
-              </w:rPr>
-            </w:pPr>
             <w:r>
               <w:rPr>
                 <w:sz w:val="22"/>
@@ -2366,14 +2303,6 @@
               <w:br w:type="page"/>
             </w:r>
           </w:p>
-          <w:p>
-            <w:pPr>
-              <w:rPr>
-                <w:sz w:val="22"/>
-                <w:szCs w:val="22"/>
-              </w:rPr>
-            </w:pPr>
-          </w:p>
         </w:tc>
       </w:tr>
     </w:tbl>
@@ -2388,13 +2317,25 @@
           <w:szCs w:val="2"/>
         </w:rPr>
       </w:pPr>
-      <w:r>
+    </w:p>
+    <w:p>
+      <w:pPr>
+        <w:spacing w:after="0" w:line="240" w:lineRule="auto"/>
+        <w:jc w:val="both"/>
         <w:rPr>
           <w:b/>
           <w:bCs/>
           <w:sz w:val="2"/>
           <w:szCs w:val="2"/>
         </w:rPr>
+      </w:pPr>
+      <w:r>
+        <w:rPr>
+          <w:b/>
+          <w:bCs/>
+          <w:sz w:val="2"/>
+          <w:szCs w:val="2"/>
+        </w:rPr>
         <w:lastRenderedPageBreak/>
         <w:t xml:space="preserve">Yeji </w:t>
       </w:r>
@@ -2410,11 +2351,13 @@
     </w:p>
     <w:p>
       <w:pPr>
-        <w:spacing w:line="240" w:lineRule="auto"/>
+        <w:spacing w:after="0" w:line="240" w:lineRule="auto"/>
         <w:jc w:val="both"/>
         <w:rPr>
-          <w:sz w:val="22"/>
-          <w:szCs w:val="22"/>
+          <w:b/>
+          <w:bCs/>
+          <w:sz w:val="2"/>
+          <w:szCs w:val="2"/>
         </w:rPr>
       </w:pPr>
       <w:r>
@@ -2461,23 +2404,7 @@
           <w:sz w:val="22"/>
           <w:szCs w:val="22"/>
         </w:rPr>
-        <w:t>E.g. when “</w:t>
-      </w:r>
-      <w:proofErr w:type="gramStart"/>
-      <w:r>
-        <w:rPr>
-          <w:sz w:val="22"/>
-          <w:szCs w:val="22"/>
-        </w:rPr>
-        <w:t>KEY[</w:t>
-      </w:r>
-      <w:proofErr w:type="gramEnd"/>
-      <w:r>
-        <w:rPr>
-          <w:sz w:val="22"/>
-          <w:szCs w:val="22"/>
-        </w:rPr>
-        <w:t>2]” is pressed the game pauses.</w:t>
+        <w:t>E.g. when “KEY[2]” is pressed the game pauses.</w:t>
       </w:r>
     </w:p>
     <w:tbl>
@@ -2877,6 +2804,13 @@
         </w:rPr>
         <w:t xml:space="preserve"> Similar to bouncy ball it also takes in states from FSM.</w:t>
       </w:r>
+      <w:r>
+        <w:rPr>
+          <w:sz w:val="22"/>
+          <w:szCs w:val="22"/>
+        </w:rPr>
+        <w:t xml:space="preserve"> LFSR is implemented with reference to GPT.</w:t>
+      </w:r>
     </w:p>
     <w:tbl>
       <w:tblPr>
@@ -3060,23 +2994,7 @@
           <w:sz w:val="22"/>
           <w:szCs w:val="22"/>
         </w:rPr>
-        <w:t xml:space="preserve">. Pressing </w:t>
-      </w:r>
-      <w:proofErr w:type="gramStart"/>
-      <w:r>
-        <w:rPr>
-          <w:sz w:val="22"/>
-          <w:szCs w:val="22"/>
-        </w:rPr>
-        <w:t>KEY[</w:t>
-      </w:r>
-      <w:proofErr w:type="gramEnd"/>
-      <w:r>
-        <w:rPr>
-          <w:sz w:val="22"/>
-          <w:szCs w:val="22"/>
-        </w:rPr>
-        <w:t>0]</w:t>
+        <w:t>. Pressing KEY[0]</w:t>
       </w:r>
       <w:r>
         <w:rPr>
@@ -3466,6 +3384,15 @@
         </w:rPr>
         <w:t>decision</w:t>
       </w:r>
+      <w:r>
+        <w:rPr>
+          <w:b/>
+          <w:bCs/>
+          <w:sz w:val="30"/>
+          <w:szCs w:val="30"/>
+        </w:rPr>
+        <w:t xml:space="preserve"> &amp; trade offs</w:t>
+      </w:r>
     </w:p>
     <w:p>
       <w:pPr>
@@ -3658,12 +3585,16 @@
         <w:spacing w:line="240" w:lineRule="auto"/>
         <w:jc w:val="both"/>
         <w:rPr>
+          <w:b/>
+          <w:bCs/>
           <w:sz w:val="30"/>
           <w:szCs w:val="30"/>
         </w:rPr>
       </w:pPr>
       <w:r>
         <w:rPr>
+          <w:b/>
+          <w:bCs/>
           <w:sz w:val="30"/>
           <w:szCs w:val="30"/>
         </w:rPr>
@@ -3994,7 +3925,35 @@
           <w:sz w:val="22"/>
           <w:szCs w:val="22"/>
         </w:rPr>
-        <w:t xml:space="preserve">Fig 5. &amp; Fig 6, </w:t>
+        <w:t xml:space="preserve">Fig </w:t>
+      </w:r>
+      <w:r>
+        <w:rPr>
+          <w:sz w:val="22"/>
+          <w:szCs w:val="22"/>
+        </w:rPr>
+        <w:t>10</w:t>
+      </w:r>
+      <w:r>
+        <w:rPr>
+          <w:sz w:val="22"/>
+          <w:szCs w:val="22"/>
+        </w:rPr>
+        <w:t xml:space="preserve"> &amp; Fig </w:t>
+      </w:r>
+      <w:r>
+        <w:rPr>
+          <w:sz w:val="22"/>
+          <w:szCs w:val="22"/>
+        </w:rPr>
+        <w:t>11</w:t>
+      </w:r>
+      <w:r>
+        <w:rPr>
+          <w:sz w:val="22"/>
+          <w:szCs w:val="22"/>
+        </w:rPr>
+        <w:t xml:space="preserve">, </w:t>
       </w:r>
       <w:r>
         <w:rPr>
@@ -4015,7 +3974,35 @@
           <w:sz w:val="22"/>
           <w:szCs w:val="22"/>
         </w:rPr>
-        <w:t xml:space="preserve"> serve the same logic. However, Fig 5 uses a lot more registers compared to Fig 6. </w:t>
+        <w:t xml:space="preserve"> serve the same logic. However, Fig </w:t>
+      </w:r>
+      <w:r>
+        <w:rPr>
+          <w:sz w:val="22"/>
+          <w:szCs w:val="22"/>
+        </w:rPr>
+        <w:t>10</w:t>
+      </w:r>
+      <w:r>
+        <w:rPr>
+          <w:sz w:val="22"/>
+          <w:szCs w:val="22"/>
+        </w:rPr>
+        <w:t xml:space="preserve"> uses a lot more registers compared to Fig </w:t>
+      </w:r>
+      <w:r>
+        <w:rPr>
+          <w:sz w:val="22"/>
+          <w:szCs w:val="22"/>
+        </w:rPr>
+        <w:t>11</w:t>
+      </w:r>
+      <w:r>
+        <w:rPr>
+          <w:sz w:val="22"/>
+          <w:szCs w:val="22"/>
+        </w:rPr>
+        <w:t xml:space="preserve">. </w:t>
       </w:r>
       <w:r>
         <w:rPr>
@@ -4029,7 +4016,35 @@
           <w:sz w:val="22"/>
           <w:szCs w:val="22"/>
         </w:rPr>
-        <w:t xml:space="preserve"> Fig 5 is pure spaghetti code and Fig 6 we have implemented FSM. This drastically reduces the </w:t>
+        <w:t xml:space="preserve"> Fig </w:t>
+      </w:r>
+      <w:r>
+        <w:rPr>
+          <w:sz w:val="22"/>
+          <w:szCs w:val="22"/>
+        </w:rPr>
+        <w:t>10</w:t>
+      </w:r>
+      <w:r>
+        <w:rPr>
+          <w:sz w:val="22"/>
+          <w:szCs w:val="22"/>
+        </w:rPr>
+        <w:t xml:space="preserve"> is pure spaghetti code and Fig </w:t>
+      </w:r>
+      <w:r>
+        <w:rPr>
+          <w:sz w:val="22"/>
+          <w:szCs w:val="22"/>
+        </w:rPr>
+        <w:t>11</w:t>
+      </w:r>
+      <w:r>
+        <w:rPr>
+          <w:sz w:val="22"/>
+          <w:szCs w:val="22"/>
+        </w:rPr>
+        <w:t xml:space="preserve"> we have implemented FSM. This drastically reduces the </w:t>
       </w:r>
       <w:r>
         <w:rPr>
@@ -4134,22 +4149,20 @@
             <w:r>
               <w:rPr>
                 <w:noProof/>
-                <w:sz w:val="22"/>
-                <w:szCs w:val="22"/>
               </w:rPr>
               <w:drawing>
-                <wp:anchor distT="0" distB="0" distL="114300" distR="114300" simplePos="0" relativeHeight="251659264" behindDoc="0" locked="0" layoutInCell="1" allowOverlap="1" wp14:anchorId="5CA954CA" wp14:editId="67897559">
+                <wp:anchor distT="0" distB="0" distL="114300" distR="114300" simplePos="0" relativeHeight="251671552" behindDoc="0" locked="0" layoutInCell="1" allowOverlap="1" wp14:anchorId="50D70170" wp14:editId="6A8B94C8">
                   <wp:simplePos x="0" y="0"/>
                   <wp:positionH relativeFrom="column">
                     <wp:posOffset>-68580</wp:posOffset>
                   </wp:positionH>
                   <wp:positionV relativeFrom="paragraph">
-                    <wp:posOffset>1905</wp:posOffset>
+                    <wp:posOffset>0</wp:posOffset>
                   </wp:positionV>
-                  <wp:extent cx="2973705" cy="2769870"/>
+                  <wp:extent cx="2971800" cy="3128645"/>
                   <wp:effectExtent l="0" t="0" r="0" b="0"/>
                   <wp:wrapSquare wrapText="bothSides"/>
-                  <wp:docPr id="1934592604" name="Picture 1"/>
+                  <wp:docPr id="2" name="Picture 2"/>
                   <wp:cNvGraphicFramePr>
                     <a:graphicFrameLocks xmlns:a="http://schemas.openxmlformats.org/drawingml/2006/main" noChangeAspect="1"/>
                   </wp:cNvGraphicFramePr>
@@ -4157,8 +4170,10 @@
                     <a:graphicData uri="http://schemas.openxmlformats.org/drawingml/2006/picture">
                       <pic:pic xmlns:pic="http://schemas.openxmlformats.org/drawingml/2006/picture">
                         <pic:nvPicPr>
-                          <pic:cNvPr id="1934592604" name=""/>
-                          <pic:cNvPicPr/>
+                          <pic:cNvPr id="0" name="Picture 1"/>
+                          <pic:cNvPicPr>
+                            <a:picLocks noChangeAspect="1" noChangeArrowheads="1"/>
+                          </pic:cNvPicPr>
                         </pic:nvPicPr>
                         <pic:blipFill>
                           <a:blip r:embed="rId15">
@@ -4168,18 +4183,23 @@
                               </a:ext>
                             </a:extLst>
                           </a:blip>
+                          <a:srcRect/>
                           <a:stretch>
                             <a:fillRect/>
                           </a:stretch>
                         </pic:blipFill>
-                        <pic:spPr>
+                        <pic:spPr bwMode="auto">
                           <a:xfrm>
                             <a:off x="0" y="0"/>
-                            <a:ext cx="2973705" cy="2769870"/>
+                            <a:ext cx="2971800" cy="3128645"/>
                           </a:xfrm>
                           <a:prstGeom prst="rect">
                             <a:avLst/>
                           </a:prstGeom>
+                          <a:noFill/>
+                          <a:ln>
+                            <a:noFill/>
+                          </a:ln>
                         </pic:spPr>
                       </pic:pic>
                     </a:graphicData>
@@ -4239,7 +4259,21 @@
           <w:sz w:val="22"/>
           <w:szCs w:val="22"/>
         </w:rPr>
-        <w:t xml:space="preserve"> 7% of ALMs </w:t>
+        <w:t xml:space="preserve"> </w:t>
+      </w:r>
+      <w:r>
+        <w:rPr>
+          <w:sz w:val="22"/>
+          <w:szCs w:val="22"/>
+        </w:rPr>
+        <w:t>8</w:t>
+      </w:r>
+      <w:r>
+        <w:rPr>
+          <w:sz w:val="22"/>
+          <w:szCs w:val="22"/>
+        </w:rPr>
+        <w:t xml:space="preserve">% of ALMs </w:t>
       </w:r>
       <w:r>
         <w:rPr>
@@ -4305,18 +4339,18 @@
                 <w:noProof/>
               </w:rPr>
               <w:drawing>
-                <wp:anchor distT="0" distB="0" distL="114300" distR="114300" simplePos="0" relativeHeight="251670528" behindDoc="0" locked="0" layoutInCell="1" allowOverlap="1" wp14:anchorId="4F9C80FE" wp14:editId="61A81DF3">
+                <wp:anchor distT="0" distB="0" distL="114300" distR="114300" simplePos="0" relativeHeight="251672576" behindDoc="0" locked="0" layoutInCell="1" allowOverlap="1" wp14:anchorId="2AE1A605" wp14:editId="37B614BA">
                   <wp:simplePos x="0" y="0"/>
                   <wp:positionH relativeFrom="column">
-                    <wp:posOffset>-65405</wp:posOffset>
+                    <wp:posOffset>-68245</wp:posOffset>
                   </wp:positionH>
                   <wp:positionV relativeFrom="paragraph">
-                    <wp:posOffset>0</wp:posOffset>
+                    <wp:posOffset>264</wp:posOffset>
                   </wp:positionV>
-                  <wp:extent cx="2967355" cy="400050"/>
-                  <wp:effectExtent l="0" t="0" r="4445" b="0"/>
+                  <wp:extent cx="2971800" cy="654685"/>
+                  <wp:effectExtent l="0" t="0" r="0" b="0"/>
                   <wp:wrapSquare wrapText="bothSides"/>
-                  <wp:docPr id="169609405" name="Picture 1" descr="A screenshot of a computer&#10;&#10;Description automatically generated"/>
+                  <wp:docPr id="11" name="Picture 11"/>
                   <wp:cNvGraphicFramePr>
                     <a:graphicFrameLocks xmlns:a="http://schemas.openxmlformats.org/drawingml/2006/main" noChangeAspect="1"/>
                   </wp:cNvGraphicFramePr>
@@ -4324,7 +4358,7 @@
                     <a:graphicData uri="http://schemas.openxmlformats.org/drawingml/2006/picture">
                       <pic:pic xmlns:pic="http://schemas.openxmlformats.org/drawingml/2006/picture">
                         <pic:nvPicPr>
-                          <pic:cNvPr id="169609405" name="Picture 1" descr="A screenshot of a computer&#10;&#10;Description automatically generated"/>
+                          <pic:cNvPr id="0" name="Picture 3"/>
                           <pic:cNvPicPr>
                             <a:picLocks noChangeAspect="1" noChangeArrowheads="1"/>
                           </pic:cNvPicPr>
@@ -4345,7 +4379,7 @@
                         <pic:spPr bwMode="auto">
                           <a:xfrm>
                             <a:off x="0" y="0"/>
-                            <a:ext cx="2967355" cy="400050"/>
+                            <a:ext cx="2971800" cy="654685"/>
                           </a:xfrm>
                           <a:prstGeom prst="rect">
                             <a:avLst/>
@@ -4406,7 +4440,21 @@
           <w:sz w:val="22"/>
           <w:szCs w:val="22"/>
         </w:rPr>
-        <w:t xml:space="preserve"> a total of approximately 9% of memory bit used for storing the MIF files of the bird, power ups, ground, text.</w:t>
+        <w:t xml:space="preserve"> a total of approximately </w:t>
+      </w:r>
+      <w:r>
+        <w:rPr>
+          <w:sz w:val="22"/>
+          <w:szCs w:val="22"/>
+        </w:rPr>
+        <w:t>6</w:t>
+      </w:r>
+      <w:r>
+        <w:rPr>
+          <w:sz w:val="22"/>
+          <w:szCs w:val="22"/>
+        </w:rPr>
+        <w:t>% of memory bit used for storing the MIF files of the bird, power ups, ground, text.</w:t>
       </w:r>
     </w:p>
     <w:tbl>
@@ -4444,18 +4492,18 @@
                 <w:noProof/>
               </w:rPr>
               <w:drawing>
-                <wp:anchor distT="0" distB="0" distL="114300" distR="114300" simplePos="0" relativeHeight="251661312" behindDoc="0" locked="0" layoutInCell="1" allowOverlap="1" wp14:anchorId="7429A3E0" wp14:editId="7BDCBABA">
+                <wp:anchor distT="0" distB="0" distL="114300" distR="114300" simplePos="0" relativeHeight="251673600" behindDoc="0" locked="0" layoutInCell="1" allowOverlap="1" wp14:anchorId="4A7E252A" wp14:editId="3B581C3A">
                   <wp:simplePos x="0" y="0"/>
                   <wp:positionH relativeFrom="column">
-                    <wp:posOffset>-68580</wp:posOffset>
+                    <wp:posOffset>-68087</wp:posOffset>
                   </wp:positionH>
                   <wp:positionV relativeFrom="paragraph">
-                    <wp:posOffset>0</wp:posOffset>
+                    <wp:posOffset>1622</wp:posOffset>
                   </wp:positionV>
-                  <wp:extent cx="2957830" cy="610870"/>
-                  <wp:effectExtent l="0" t="0" r="0" b="0"/>
+                  <wp:extent cx="2971800" cy="641985"/>
+                  <wp:effectExtent l="0" t="0" r="0" b="5715"/>
                   <wp:wrapSquare wrapText="bothSides"/>
-                  <wp:docPr id="1486231845" name="Picture 2"/>
+                  <wp:docPr id="12" name="Picture 12"/>
                   <wp:cNvGraphicFramePr>
                     <a:graphicFrameLocks xmlns:a="http://schemas.openxmlformats.org/drawingml/2006/main" noChangeAspect="1"/>
                   </wp:cNvGraphicFramePr>
@@ -4463,7 +4511,7 @@
                     <a:graphicData uri="http://schemas.openxmlformats.org/drawingml/2006/picture">
                       <pic:pic xmlns:pic="http://schemas.openxmlformats.org/drawingml/2006/picture">
                         <pic:nvPicPr>
-                          <pic:cNvPr id="0" name="Picture 3"/>
+                          <pic:cNvPr id="0" name="Picture 5"/>
                           <pic:cNvPicPr>
                             <a:picLocks noChangeAspect="1" noChangeArrowheads="1"/>
                           </pic:cNvPicPr>
@@ -4484,7 +4532,7 @@
                         <pic:spPr bwMode="auto">
                           <a:xfrm>
                             <a:off x="0" y="0"/>
-                            <a:ext cx="2957830" cy="610870"/>
+                            <a:ext cx="2971800" cy="641985"/>
                           </a:xfrm>
                           <a:prstGeom prst="rect">
                             <a:avLst/>
@@ -4545,7 +4593,21 @@
           <w:sz w:val="22"/>
           <w:szCs w:val="22"/>
         </w:rPr>
-        <w:t xml:space="preserve">Figure 14 shows the maximum frequency of our design, which is 54.56 MHz, the VGA sync </w:t>
+        <w:t>Figure 14 shows the maximum frequency of our design, which is 5</w:t>
+      </w:r>
+      <w:r>
+        <w:rPr>
+          <w:sz w:val="22"/>
+          <w:szCs w:val="22"/>
+        </w:rPr>
+        <w:t>1.75</w:t>
+      </w:r>
+      <w:r>
+        <w:rPr>
+          <w:sz w:val="22"/>
+          <w:szCs w:val="22"/>
+        </w:rPr>
+        <w:t xml:space="preserve"> MHz, the VGA sync </w:t>
       </w:r>
       <w:r>
         <w:rPr>
@@ -4594,23 +4656,7 @@
           <w:sz w:val="22"/>
           <w:szCs w:val="22"/>
         </w:rPr>
-        <w:t xml:space="preserve">Our design is far beyond 25 </w:t>
-      </w:r>
-      <w:proofErr w:type="gramStart"/>
-      <w:r>
-        <w:rPr>
-          <w:sz w:val="22"/>
-          <w:szCs w:val="22"/>
-        </w:rPr>
-        <w:t>MHz,</w:t>
-      </w:r>
-      <w:proofErr w:type="gramEnd"/>
-      <w:r>
-        <w:rPr>
-          <w:sz w:val="22"/>
-          <w:szCs w:val="22"/>
-        </w:rPr>
-        <w:t xml:space="preserve"> therefore no display bugs </w:t>
+        <w:t xml:space="preserve">Our design is far beyond 25 MHz, therefore no display bugs </w:t>
       </w:r>
       <w:r>
         <w:rPr>
@@ -4626,14 +4672,6 @@
         </w:rPr>
         <w:t xml:space="preserve"> expected from data transfer error.</w:t>
       </w:r>
-    </w:p>
-    <w:p>
-      <w:pPr>
-        <w:rPr>
-          <w:sz w:val="22"/>
-          <w:szCs w:val="22"/>
-        </w:rPr>
-      </w:pPr>
       <w:r>
         <w:rPr>
           <w:sz w:val="22"/>
@@ -4755,7 +4793,16 @@
           <w:sz w:val="30"/>
           <w:szCs w:val="30"/>
         </w:rPr>
-        <w:t>Improvements</w:t>
+        <w:t>Future i</w:t>
+      </w:r>
+      <w:r>
+        <w:rPr>
+          <w:b/>
+          <w:bCs/>
+          <w:sz w:val="30"/>
+          <w:szCs w:val="30"/>
+        </w:rPr>
+        <w:t>mprovements</w:t>
       </w:r>
     </w:p>
     <w:p>
@@ -4904,7 +4951,49 @@
           <w:sz w:val="22"/>
           <w:szCs w:val="22"/>
         </w:rPr>
-        <w:t>of using registers.</w:t>
+        <w:t xml:space="preserve">of using </w:t>
+      </w:r>
+      <w:r>
+        <w:rPr>
+          <w:sz w:val="22"/>
+          <w:szCs w:val="22"/>
+        </w:rPr>
+        <w:t>registers and</w:t>
+      </w:r>
+      <w:r>
+        <w:rPr>
+          <w:sz w:val="22"/>
+          <w:szCs w:val="22"/>
+        </w:rPr>
+        <w:t xml:space="preserve"> have two different backgrounds. One of them is daytime and one of them is nighttime</w:t>
+      </w:r>
+      <w:r>
+        <w:rPr>
+          <w:sz w:val="22"/>
+          <w:szCs w:val="22"/>
+        </w:rPr>
+        <w:t xml:space="preserve"> and when </w:t>
+      </w:r>
+      <w:r>
+        <w:rPr>
+          <w:sz w:val="22"/>
+          <w:szCs w:val="22"/>
+        </w:rPr>
+        <w:t xml:space="preserve">the player reaches the score of </w:t>
+      </w:r>
+      <w:r>
+        <w:rPr>
+          <w:sz w:val="22"/>
+          <w:szCs w:val="22"/>
+        </w:rPr>
+        <w:t xml:space="preserve">25 the background would change from daytime to nighttime. When </w:t>
+      </w:r>
+      <w:r>
+        <w:rPr>
+          <w:sz w:val="22"/>
+          <w:szCs w:val="22"/>
+        </w:rPr>
+        <w:t>another 25 points passes, it’ll be back to daytime.</w:t>
       </w:r>
     </w:p>
     <w:p>
@@ -4952,7 +5041,7 @@
           <w:sz w:val="22"/>
           <w:szCs w:val="22"/>
         </w:rPr>
-        <w:t xml:space="preserve">Add some easter eggs, such as reaching the score 999 will unlock a special outfit for the bird. </w:t>
+        <w:t xml:space="preserve">Add some easter eggs, such as reaching the score 99 will unlock a special outfit for the bird. </w:t>
       </w:r>
       <w:r>
         <w:rPr>
@@ -5048,36 +5137,6 @@
         </w:rPr>
         <w:t>be possible without our beloved lecturers.</w:t>
       </w:r>
-    </w:p>
-    <w:p>
-      <w:pPr>
-        <w:spacing w:line="240" w:lineRule="auto"/>
-        <w:jc w:val="both"/>
-        <w:rPr>
-          <w:sz w:val="22"/>
-          <w:szCs w:val="22"/>
-        </w:rPr>
-      </w:pPr>
-    </w:p>
-    <w:p>
-      <w:pPr>
-        <w:spacing w:line="240" w:lineRule="auto"/>
-        <w:jc w:val="both"/>
-        <w:rPr>
-          <w:sz w:val="22"/>
-          <w:szCs w:val="22"/>
-        </w:rPr>
-      </w:pPr>
-    </w:p>
-    <w:p>
-      <w:pPr>
-        <w:spacing w:line="240" w:lineRule="auto"/>
-        <w:jc w:val="both"/>
-        <w:rPr>
-          <w:sz w:val="22"/>
-          <w:szCs w:val="22"/>
-        </w:rPr>
-      </w:pPr>
     </w:p>
     <w:p>
       <w:pPr>
@@ -5337,7 +5396,7 @@
 </file>
 
 <file path=word/styles.xml><?xml version="1.0" encoding="utf-8"?>
-<w:styles xmlns:mc="http://schemas.openxmlformats.org/markup-compatibility/2006" xmlns:r="http://schemas.openxmlformats.org/officeDocument/2006/relationships" xmlns:w="http://schemas.openxmlformats.org/wordprocessingml/2006/main" xmlns:w14="http://schemas.microsoft.com/office/word/2010/wordml" xmlns:w15="http://schemas.microsoft.com/office/word/2012/wordml" xmlns:w16cex="http://schemas.microsoft.com/office/word/2018/wordml/cex" xmlns:w16cid="http://schemas.microsoft.com/office/word/2016/wordml/cid" xmlns:w16="http://schemas.microsoft.com/office/word/2018/wordml" xmlns:w16du="http://schemas.microsoft.com/office/word/2023/wordml/word16du" xmlns:w16sdtdh="http://schemas.microsoft.com/office/word/2020/wordml/sdtdatahash" xmlns:w16se="http://schemas.microsoft.com/office/word/2015/wordml/symex" mc:Ignorable="w14 w15 w16se w16cid w16 w16cex w16sdtdh w16du">
+<w:styles xmlns:mc="http://schemas.openxmlformats.org/markup-compatibility/2006" xmlns:r="http://schemas.openxmlformats.org/officeDocument/2006/relationships" xmlns:w="http://schemas.openxmlformats.org/wordprocessingml/2006/main" xmlns:w14="http://schemas.microsoft.com/office/word/2010/wordml" xmlns:w15="http://schemas.microsoft.com/office/word/2012/wordml" xmlns:w16cex="http://schemas.microsoft.com/office/word/2018/wordml/cex" xmlns:w16cid="http://schemas.microsoft.com/office/word/2016/wordml/cid" xmlns:w16="http://schemas.microsoft.com/office/word/2018/wordml" xmlns:w16sdtdh="http://schemas.microsoft.com/office/word/2020/wordml/sdtdatahash" xmlns:w16se="http://schemas.microsoft.com/office/word/2015/wordml/symex" mc:Ignorable="w14 w15 w16se w16cid w16 w16cex w16sdtdh">
   <w:docDefaults>
     <w:rPrDefault>
       <w:rPr>

</xml_diff>